<commit_message>
YouTube tutorial link added
</commit_message>
<xml_diff>
--- a/IMP_LINKS.docx
+++ b/IMP_LINKS.docx
@@ -14,8 +14,6 @@
           <w:t>https://www.youtube.com/watch?v=xuB1Id2Wxak</w:t>
         </w:r>
       </w:hyperlink>
-      <w:bookmarkStart w:id="0" w:name="_GoBack"/>
-      <w:bookmarkEnd w:id="0"/>
     </w:p>
     <w:p>
       <w:r>
@@ -126,12 +124,46 @@
       </w:hyperlink>
     </w:p>
     <w:p>
+      <w:pPr>
+        <w:rPr>
+          <w:rStyle w:val="Hyperlink"/>
+        </w:rPr>
+      </w:pPr>
       <w:hyperlink r:id="rId15" w:history="1">
         <w:r>
           <w:rPr>
             <w:rStyle w:val="Hyperlink"/>
           </w:rPr>
           <w:t>https://www.youtube.com/watch?v=6snj5rEt0zo</w:t>
+        </w:r>
+      </w:hyperlink>
+    </w:p>
+    <w:p>
+      <w:pPr>
+        <w:rPr>
+          <w:rStyle w:val="Hyperlink"/>
+        </w:rPr>
+      </w:pPr>
+    </w:p>
+    <w:p>
+      <w:r>
+        <w:t xml:space="preserve">$ </w:t>
+      </w:r>
+      <w:r>
+        <w:t xml:space="preserve">DJANGO </w:t>
+      </w:r>
+      <w:r>
+        <w:t>TUTORIAL</w:t>
+      </w:r>
+      <w:r>
+        <w:t xml:space="preserve"> INVENTORY MANAGEMENT - </w:t>
+      </w:r>
+      <w:hyperlink r:id="rId16" w:history="1">
+        <w:r>
+          <w:rPr>
+            <w:rStyle w:val="Hyperlink"/>
+          </w:rPr>
+          <w:t>https://www.youtube.com/playlist?list=PLTPOhsA1ovnkyBbnG5RwF9YFWLCqsD0Nf</w:t>
         </w:r>
       </w:hyperlink>
     </w:p>
@@ -163,7 +195,7 @@
       </w:pPr>
     </w:pPrDefault>
   </w:docDefaults>
-  <w:latentStyles w:defLockedState="0" w:defUIPriority="99" w:defSemiHidden="0" w:defUnhideWhenUsed="0" w:defQFormat="0" w:count="377">
+  <w:latentStyles w:defLockedState="0" w:defUIPriority="99" w:defSemiHidden="0" w:defUnhideWhenUsed="0" w:defQFormat="0" w:count="376">
     <w:lsdException w:name="Normal" w:uiPriority="0" w:qFormat="1"/>
     <w:lsdException w:name="heading 1" w:uiPriority="9" w:qFormat="1"/>
     <w:lsdException w:name="heading 2" w:semiHidden="1" w:uiPriority="9" w:unhideWhenUsed="1" w:qFormat="1"/>
@@ -540,7 +572,6 @@
     <w:lsdException w:name="Hashtag" w:semiHidden="1" w:unhideWhenUsed="1"/>
     <w:lsdException w:name="Unresolved Mention" w:semiHidden="1" w:unhideWhenUsed="1"/>
     <w:lsdException w:name="Smart Link" w:semiHidden="1" w:unhideWhenUsed="1"/>
-    <w:lsdException w:name="Smart Link Error" w:semiHidden="1" w:unhideWhenUsed="1"/>
   </w:latentStyles>
   <w:style w:type="paragraph" w:default="1" w:styleId="Normal">
     <w:name w:val="Normal"/>
@@ -911,7 +942,7 @@
 </file>
 
 <file path=customXml/itemProps1.xml><?xml version="1.0" encoding="utf-8"?>
-<ds:datastoreItem xmlns:ds="http://schemas.openxmlformats.org/officeDocument/2006/customXml" ds:itemID="{79C3F58A-9074-4C5B-B791-7CA3870F49DC}">
+<ds:datastoreItem xmlns:ds="http://schemas.openxmlformats.org/officeDocument/2006/customXml" ds:itemID="{7852DCCF-106E-4842-B5B5-1E54486DD338}">
   <ds:schemaRefs>
     <ds:schemaRef ds:uri="http://schemas.openxmlformats.org/officeDocument/2006/bibliography"/>
   </ds:schemaRefs>

</xml_diff>